<commit_message>
Complete versie, code mooi gemaakt d.m.v tabs etc en gecontroleerd of alles werkt
</commit_message>
<xml_diff>
--- a/Programmeren/Uitleg installatie database.docx
+++ b/Programmeren/Uitleg installatie database.docx
@@ -11,102 +11,180 @@
           <w:szCs w:val="32"/>
         </w:rPr>
       </w:pPr>
-      <w:proofErr w:type="spellStart"/>
-      <w:r>
+    </w:p>
+    <w:p>
+      <w:pPr>
+        <w:jc w:val="center"/>
         <w:rPr>
           <w:b/>
           <w:sz w:val="32"/>
           <w:szCs w:val="32"/>
-        </w:rPr>
-        <w:t>Uitleg</w:t>
-      </w:r>
-      <w:proofErr w:type="spellEnd"/>
+          <w:lang w:val="nl-NL"/>
+        </w:rPr>
+      </w:pPr>
       <w:r>
         <w:rPr>
           <w:b/>
           <w:sz w:val="32"/>
           <w:szCs w:val="32"/>
-        </w:rPr>
-        <w:t xml:space="preserve"> </w:t>
-      </w:r>
-      <w:proofErr w:type="spellStart"/>
-      <w:r>
-        <w:rPr>
+          <w:lang w:val="nl-NL"/>
+        </w:rPr>
+        <w:t>Uitleg installatie database</w:t>
+      </w:r>
+    </w:p>
+    <w:p>
+      <w:pPr>
+        <w:pStyle w:val="HTML-voorafopgemaakt"/>
+        <w:shd w:val="clear" w:color="auto" w:fill="FFFFFF"/>
+        <w:rPr>
+          <w:rFonts w:ascii="Arial" w:hAnsi="Arial" w:cs="Arial"/>
+          <w:b/>
+          <w:bCs/>
+          <w:color w:val="008000"/>
+          <w:sz w:val="24"/>
+        </w:rPr>
+      </w:pPr>
+      <w:r>
+        <w:rPr>
+          <w:rFonts w:ascii="Arial" w:hAnsi="Arial" w:cs="Arial"/>
           <w:b/>
           <w:sz w:val="32"/>
           <w:szCs w:val="32"/>
         </w:rPr>
-        <w:t>installatie</w:t>
+        <w:t xml:space="preserve">Let op !!! : De database heet </w:t>
+      </w:r>
+      <w:proofErr w:type="spellStart"/>
+      <w:r>
+        <w:rPr>
+          <w:rFonts w:ascii="Arial" w:hAnsi="Arial" w:cs="Arial"/>
+          <w:b/>
+          <w:bCs/>
+          <w:color w:val="008000"/>
+          <w:sz w:val="32"/>
+        </w:rPr>
+        <w:t>Net</w:t>
+      </w:r>
+      <w:r>
+        <w:rPr>
+          <w:rFonts w:ascii="Arial" w:hAnsi="Arial" w:cs="Arial"/>
+          <w:b/>
+          <w:bCs/>
+          <w:color w:val="FF0000"/>
+          <w:sz w:val="32"/>
+        </w:rPr>
+        <w:t>l</w:t>
+      </w:r>
+      <w:r>
+        <w:rPr>
+          <w:rFonts w:ascii="Arial" w:hAnsi="Arial" w:cs="Arial"/>
+          <w:b/>
+          <w:bCs/>
+          <w:color w:val="008000"/>
+          <w:sz w:val="32"/>
+        </w:rPr>
+        <w:t>flixStatistix</w:t>
       </w:r>
       <w:proofErr w:type="spellEnd"/>
-      <w:r>
+    </w:p>
+    <w:p>
+      <w:pPr>
+        <w:pStyle w:val="HTML-voorafopgemaakt"/>
+        <w:shd w:val="clear" w:color="auto" w:fill="FFFFFF"/>
+        <w:rPr>
+          <w:rFonts w:ascii="Arial" w:hAnsi="Arial" w:cs="Arial"/>
+          <w:color w:val="000000"/>
+          <w:sz w:val="24"/>
+        </w:rPr>
+      </w:pPr>
+      <w:r>
+        <w:rPr>
+          <w:rFonts w:ascii="Arial" w:hAnsi="Arial" w:cs="Arial"/>
+          <w:color w:val="000000"/>
+          <w:sz w:val="24"/>
+        </w:rPr>
+        <w:t>Er staat een l tussen de t en de f. Hier kwam ik pas achter bij het inleveren en was bang dat als ik de database naam veranderde dat de applicatie dan misschien niet meer zou werken</w:t>
+      </w:r>
+    </w:p>
+    <w:p>
+      <w:pPr>
+        <w:pStyle w:val="HTML-voorafopgemaakt"/>
+        <w:shd w:val="clear" w:color="auto" w:fill="FFFFFF"/>
+        <w:rPr>
+          <w:rFonts w:ascii="Arial" w:hAnsi="Arial" w:cs="Arial"/>
+          <w:color w:val="000000"/>
+          <w:sz w:val="24"/>
+        </w:rPr>
+      </w:pPr>
+    </w:p>
+    <w:p>
+      <w:pPr>
+        <w:pStyle w:val="HTML-voorafopgemaakt"/>
+        <w:shd w:val="clear" w:color="auto" w:fill="FFFFFF"/>
+        <w:rPr>
+          <w:rFonts w:ascii="Arial" w:hAnsi="Arial" w:cs="Arial"/>
+          <w:color w:val="000000"/>
+          <w:sz w:val="24"/>
+        </w:rPr>
+      </w:pPr>
+      <w:r>
+        <w:rPr>
+          <w:rFonts w:ascii="Arial" w:hAnsi="Arial" w:cs="Arial"/>
+          <w:color w:val="000000"/>
+          <w:sz w:val="24"/>
+        </w:rPr>
+        <w:t xml:space="preserve">Noem de database ook zo in </w:t>
+      </w:r>
+      <w:proofErr w:type="spellStart"/>
+      <w:r>
+        <w:rPr>
+          <w:rFonts w:ascii="Arial" w:hAnsi="Arial" w:cs="Arial"/>
+          <w:color w:val="000000"/>
+          <w:sz w:val="24"/>
+        </w:rPr>
+        <w:t>sql</w:t>
+      </w:r>
+      <w:proofErr w:type="spellEnd"/>
+      <w:r>
+        <w:rPr>
+          <w:rFonts w:ascii="Arial" w:hAnsi="Arial" w:cs="Arial"/>
+          <w:color w:val="000000"/>
+          <w:sz w:val="24"/>
+        </w:rPr>
+        <w:t xml:space="preserve"> server, anders werkt de link tussen de applicatie en databa</w:t>
+      </w:r>
+      <w:bookmarkStart w:id="0" w:name="_GoBack"/>
+      <w:bookmarkEnd w:id="0"/>
+      <w:r>
+        <w:rPr>
+          <w:rFonts w:ascii="Arial" w:hAnsi="Arial" w:cs="Arial"/>
+          <w:color w:val="000000"/>
+          <w:sz w:val="24"/>
+        </w:rPr>
+        <w:t>se niet.</w:t>
+      </w:r>
+    </w:p>
+    <w:p>
+      <w:pPr>
+        <w:jc w:val="center"/>
         <w:rPr>
           <w:b/>
           <w:sz w:val="32"/>
           <w:szCs w:val="32"/>
-        </w:rPr>
-        <w:t xml:space="preserve"> database</w:t>
-      </w:r>
-    </w:p>
-    <w:p>
-      <w:r>
-        <w:t xml:space="preserve">Download het </w:t>
-      </w:r>
-      <w:proofErr w:type="spellStart"/>
-      <w:r>
-        <w:t>bijbehorende</w:t>
-      </w:r>
-      <w:proofErr w:type="spellEnd"/>
-      <w:r>
-        <w:t xml:space="preserve"> </w:t>
-      </w:r>
-      <w:proofErr w:type="spellStart"/>
-      <w:r>
-        <w:t>tekstbestand</w:t>
-      </w:r>
-      <w:proofErr w:type="spellEnd"/>
-      <w:r>
-        <w:t xml:space="preserve"> </w:t>
-      </w:r>
-      <w:proofErr w:type="spellStart"/>
-      <w:r>
-        <w:t>en</w:t>
-      </w:r>
-      <w:proofErr w:type="spellEnd"/>
-      <w:r>
-        <w:t xml:space="preserve"> open het. </w:t>
-      </w:r>
-      <w:proofErr w:type="spellStart"/>
-      <w:r>
-        <w:t>Kopieer</w:t>
-      </w:r>
-      <w:proofErr w:type="spellEnd"/>
-      <w:r>
-        <w:t xml:space="preserve"> </w:t>
-      </w:r>
-      <w:proofErr w:type="spellStart"/>
-      <w:r>
-        <w:t>vervolgens</w:t>
-      </w:r>
-      <w:proofErr w:type="spellEnd"/>
-      <w:r>
-        <w:t xml:space="preserve"> de </w:t>
-      </w:r>
-      <w:proofErr w:type="spellStart"/>
-      <w:r>
-        <w:t>gehele</w:t>
-      </w:r>
-      <w:proofErr w:type="spellEnd"/>
-      <w:r>
-        <w:t xml:space="preserve"> </w:t>
-      </w:r>
-      <w:proofErr w:type="spellStart"/>
-      <w:r>
-        <w:t>tekst</w:t>
-      </w:r>
-      <w:proofErr w:type="spellEnd"/>
-      <w:r>
-        <w:t>:</w:t>
+          <w:lang w:val="nl-NL"/>
+        </w:rPr>
+      </w:pPr>
+    </w:p>
+    <w:p>
+      <w:pPr>
+        <w:rPr>
+          <w:lang w:val="nl-NL"/>
+        </w:rPr>
+      </w:pPr>
+      <w:r>
+        <w:rPr>
+          <w:lang w:val="nl-NL"/>
+        </w:rPr>
+        <w:t>Download het bijbehorende tekstbestand en open het. Kopieer vervolgens de gehele tekst:</w:t>
       </w:r>
     </w:p>
     <w:p>
@@ -152,72 +230,16 @@
       </w:r>
     </w:p>
     <w:p>
-      <w:r>
-        <w:t xml:space="preserve">Open </w:t>
-      </w:r>
-      <w:proofErr w:type="spellStart"/>
-      <w:r>
-        <w:t>hierna</w:t>
-      </w:r>
-      <w:proofErr w:type="spellEnd"/>
-      <w:r>
-        <w:t xml:space="preserve"> SQL, </w:t>
-      </w:r>
-      <w:proofErr w:type="spellStart"/>
-      <w:r>
-        <w:t>maak</w:t>
-      </w:r>
-      <w:proofErr w:type="spellEnd"/>
-      <w:r>
-        <w:t xml:space="preserve"> </w:t>
-      </w:r>
-      <w:proofErr w:type="spellStart"/>
-      <w:r>
-        <w:t>een</w:t>
-      </w:r>
-      <w:proofErr w:type="spellEnd"/>
-      <w:r>
-        <w:t xml:space="preserve"> </w:t>
-      </w:r>
-      <w:proofErr w:type="spellStart"/>
-      <w:r>
-        <w:t>nieuwe</w:t>
-      </w:r>
-      <w:proofErr w:type="spellEnd"/>
-      <w:r>
-        <w:t xml:space="preserve"> query </w:t>
-      </w:r>
-      <w:proofErr w:type="spellStart"/>
-      <w:r>
-        <w:t>en</w:t>
-      </w:r>
-      <w:proofErr w:type="spellEnd"/>
-      <w:r>
-        <w:t xml:space="preserve"> </w:t>
-      </w:r>
-      <w:proofErr w:type="spellStart"/>
-      <w:r>
-        <w:t>plak</w:t>
-      </w:r>
-      <w:proofErr w:type="spellEnd"/>
-      <w:r>
-        <w:t xml:space="preserve"> de </w:t>
-      </w:r>
-      <w:proofErr w:type="spellStart"/>
-      <w:r>
-        <w:t>tekst</w:t>
-      </w:r>
-      <w:proofErr w:type="spellEnd"/>
-      <w:r>
-        <w:t xml:space="preserve"> in de </w:t>
-      </w:r>
-      <w:proofErr w:type="spellStart"/>
-      <w:r>
-        <w:t>nieuwe</w:t>
-      </w:r>
-      <w:proofErr w:type="spellEnd"/>
-      <w:r>
-        <w:t xml:space="preserve"> query:</w:t>
+      <w:pPr>
+        <w:rPr>
+          <w:lang w:val="nl-NL"/>
+        </w:rPr>
+      </w:pPr>
+      <w:r>
+        <w:rPr>
+          <w:lang w:val="nl-NL"/>
+        </w:rPr>
+        <w:t>Open hierna SQL, maak een nieuwe query en plak de tekst in de nieuwe query:</w:t>
       </w:r>
     </w:p>
     <w:p>
@@ -319,186 +341,24 @@
       </w:r>
     </w:p>
     <w:p>
-      <w:r>
+      <w:pPr>
+        <w:rPr>
+          <w:lang w:val="nl-NL"/>
+        </w:rPr>
+      </w:pPr>
+      <w:r>
+        <w:rPr>
+          <w:lang w:val="nl-NL"/>
+        </w:rPr>
         <w:lastRenderedPageBreak/>
-        <w:t xml:space="preserve">Nadat de </w:t>
-      </w:r>
-      <w:proofErr w:type="spellStart"/>
-      <w:r>
-        <w:t>tekst</w:t>
-      </w:r>
-      <w:proofErr w:type="spellEnd"/>
-      <w:r>
-        <w:t xml:space="preserve"> </w:t>
-      </w:r>
-      <w:proofErr w:type="spellStart"/>
-      <w:r>
-        <w:t>erin</w:t>
-      </w:r>
-      <w:proofErr w:type="spellEnd"/>
-      <w:r>
-        <w:t xml:space="preserve"> </w:t>
-      </w:r>
-      <w:proofErr w:type="spellStart"/>
-      <w:r>
-        <w:t>staat</w:t>
-      </w:r>
-      <w:proofErr w:type="spellEnd"/>
-      <w:r>
-        <w:t xml:space="preserve"> </w:t>
-      </w:r>
-      <w:proofErr w:type="spellStart"/>
-      <w:r>
-        <w:t>hoef</w:t>
-      </w:r>
-      <w:proofErr w:type="spellEnd"/>
-      <w:r>
-        <w:t xml:space="preserve"> </w:t>
-      </w:r>
-      <w:proofErr w:type="spellStart"/>
-      <w:r>
-        <w:t>je</w:t>
-      </w:r>
-      <w:proofErr w:type="spellEnd"/>
-      <w:r>
-        <w:t xml:space="preserve"> </w:t>
-      </w:r>
-      <w:proofErr w:type="spellStart"/>
-      <w:r>
-        <w:t>alleen</w:t>
-      </w:r>
-      <w:proofErr w:type="spellEnd"/>
-      <w:r>
-        <w:t xml:space="preserve"> </w:t>
-      </w:r>
-      <w:proofErr w:type="spellStart"/>
-      <w:r>
-        <w:t>nog</w:t>
-      </w:r>
-      <w:proofErr w:type="spellEnd"/>
-      <w:r>
-        <w:t xml:space="preserve"> op de </w:t>
-      </w:r>
-      <w:proofErr w:type="spellStart"/>
-      <w:r>
-        <w:t>groene</w:t>
-      </w:r>
-      <w:proofErr w:type="spellEnd"/>
-      <w:r>
-        <w:t xml:space="preserve"> ‘EXECUTE’ knop </w:t>
-      </w:r>
-      <w:proofErr w:type="spellStart"/>
-      <w:r>
-        <w:t>onder</w:t>
-      </w:r>
-      <w:proofErr w:type="spellEnd"/>
-      <w:r>
-        <w:t xml:space="preserve"> de new query knop </w:t>
-      </w:r>
-      <w:proofErr w:type="spellStart"/>
-      <w:r>
-        <w:t>te</w:t>
-      </w:r>
-      <w:proofErr w:type="spellEnd"/>
-      <w:r>
-        <w:t xml:space="preserve"> </w:t>
-      </w:r>
-      <w:proofErr w:type="spellStart"/>
-      <w:r>
-        <w:t>drukken</w:t>
-      </w:r>
-      <w:proofErr w:type="spellEnd"/>
-      <w:r>
-        <w:t xml:space="preserve"> </w:t>
-      </w:r>
-      <w:proofErr w:type="spellStart"/>
-      <w:r>
-        <w:t>en</w:t>
-      </w:r>
-      <w:proofErr w:type="spellEnd"/>
-      <w:r>
-        <w:t xml:space="preserve"> de database is </w:t>
-      </w:r>
-      <w:proofErr w:type="spellStart"/>
-      <w:r>
-        <w:t>aangemaakt</w:t>
-      </w:r>
-      <w:proofErr w:type="spellEnd"/>
-      <w:r>
-        <w:t>.</w:t>
-      </w:r>
-      <w:r>
-        <w:t xml:space="preserve"> </w:t>
-      </w:r>
-      <w:proofErr w:type="spellStart"/>
-      <w:r>
-        <w:t>Als</w:t>
-      </w:r>
-      <w:proofErr w:type="spellEnd"/>
-      <w:r>
-        <w:t xml:space="preserve"> het </w:t>
-      </w:r>
-      <w:proofErr w:type="spellStart"/>
-      <w:r>
-        <w:t>goed</w:t>
-      </w:r>
-      <w:proofErr w:type="spellEnd"/>
-      <w:r>
-        <w:t xml:space="preserve"> is </w:t>
-      </w:r>
-      <w:proofErr w:type="spellStart"/>
-      <w:r>
-        <w:t>moet</w:t>
-      </w:r>
-      <w:proofErr w:type="spellEnd"/>
-      <w:r>
-        <w:t xml:space="preserve"> </w:t>
-      </w:r>
-      <w:proofErr w:type="spellStart"/>
-      <w:r>
-        <w:t>je</w:t>
-      </w:r>
-      <w:proofErr w:type="spellEnd"/>
-      <w:r>
-        <w:t xml:space="preserve"> hem nu </w:t>
-      </w:r>
-      <w:proofErr w:type="spellStart"/>
-      <w:r>
-        <w:t>zien</w:t>
-      </w:r>
-      <w:proofErr w:type="spellEnd"/>
-      <w:r>
-        <w:t xml:space="preserve"> </w:t>
-      </w:r>
-      <w:proofErr w:type="spellStart"/>
-      <w:r>
-        <w:t>staan</w:t>
-      </w:r>
-      <w:proofErr w:type="spellEnd"/>
-      <w:r>
-        <w:t xml:space="preserve"> in </w:t>
-      </w:r>
-      <w:proofErr w:type="spellStart"/>
-      <w:r>
-        <w:t>je</w:t>
-      </w:r>
-      <w:proofErr w:type="spellEnd"/>
-      <w:r>
-        <w:t xml:space="preserve"> databases die links </w:t>
-      </w:r>
-      <w:proofErr w:type="spellStart"/>
-      <w:r>
-        <w:t>worden</w:t>
-      </w:r>
-      <w:proofErr w:type="spellEnd"/>
-      <w:r>
-        <w:t xml:space="preserve"> </w:t>
-      </w:r>
-      <w:proofErr w:type="spellStart"/>
-      <w:r>
-        <w:t>weergegeven</w:t>
-      </w:r>
-      <w:proofErr w:type="spellEnd"/>
+        <w:t>Nadat de tekst erin staat hoef je alleen nog op de groene ‘EXECUTE’ knop onder de new query knop te drukken en de database is aangemaakt.</w:t>
+      </w:r>
+      <w:r>
+        <w:rPr>
+          <w:lang w:val="nl-NL"/>
+        </w:rPr>
+        <w:t xml:space="preserve"> Als het goed is moet je hem nu zien staan in je databases die links worden weergegeven</w:t>
+      </w:r>
       <w:r>
         <w:rPr>
           <w:noProof/>
@@ -554,37 +414,16 @@
       </w:r>
     </w:p>
     <w:p>
-      <w:proofErr w:type="spellStart"/>
-      <w:r>
-        <w:t>Dubbelklik</w:t>
-      </w:r>
-      <w:proofErr w:type="spellEnd"/>
-      <w:r>
-        <w:t xml:space="preserve"> </w:t>
-      </w:r>
-      <w:proofErr w:type="spellStart"/>
-      <w:r>
-        <w:t>vervolgens</w:t>
-      </w:r>
-      <w:proofErr w:type="spellEnd"/>
-      <w:r>
-        <w:t xml:space="preserve"> op de database om hem </w:t>
-      </w:r>
-      <w:proofErr w:type="spellStart"/>
-      <w:r>
-        <w:t>te</w:t>
-      </w:r>
-      <w:proofErr w:type="spellEnd"/>
-      <w:r>
-        <w:t xml:space="preserve"> </w:t>
-      </w:r>
-      <w:proofErr w:type="spellStart"/>
-      <w:r>
-        <w:t>openen</w:t>
-      </w:r>
-      <w:proofErr w:type="spellEnd"/>
-      <w:r>
-        <w:t>:</w:t>
+      <w:pPr>
+        <w:rPr>
+          <w:lang w:val="nl-NL"/>
+        </w:rPr>
+      </w:pPr>
+      <w:r>
+        <w:rPr>
+          <w:lang w:val="nl-NL"/>
+        </w:rPr>
+        <w:t>Dubbelklik vervolgens op de database om hem te openen:</w:t>
       </w:r>
     </w:p>
     <w:p>
@@ -643,45 +482,30 @@
       </w:r>
     </w:p>
     <w:p>
+      <w:pPr>
+        <w:rPr>
+          <w:lang w:val="nl-NL"/>
+        </w:rPr>
+      </w:pPr>
+      <w:r>
+        <w:rPr>
+          <w:lang w:val="nl-NL"/>
+        </w:rPr>
+        <w:t>Dubbelklik nu op “</w:t>
+      </w:r>
       <w:proofErr w:type="spellStart"/>
       <w:r>
-        <w:t>Dubbelklik</w:t>
+        <w:rPr>
+          <w:lang w:val="nl-NL"/>
+        </w:rPr>
+        <w:t>Tables</w:t>
       </w:r>
       <w:proofErr w:type="spellEnd"/>
       <w:r>
-        <w:t xml:space="preserve"> nu op “Tables” om </w:t>
-      </w:r>
-      <w:proofErr w:type="spellStart"/>
-      <w:r>
-        <w:t>deze</w:t>
-      </w:r>
-      <w:proofErr w:type="spellEnd"/>
-      <w:r>
-        <w:t xml:space="preserve"> </w:t>
-      </w:r>
-      <w:proofErr w:type="spellStart"/>
-      <w:r>
-        <w:t>weer</w:t>
-      </w:r>
-      <w:proofErr w:type="spellEnd"/>
-      <w:r>
-        <w:t xml:space="preserve"> </w:t>
-      </w:r>
-      <w:proofErr w:type="spellStart"/>
-      <w:r>
-        <w:t>te</w:t>
-      </w:r>
-      <w:proofErr w:type="spellEnd"/>
-      <w:r>
-        <w:t xml:space="preserve"> </w:t>
-      </w:r>
-      <w:proofErr w:type="spellStart"/>
-      <w:r>
-        <w:t>openen</w:t>
-      </w:r>
-      <w:proofErr w:type="spellEnd"/>
-      <w:r>
-        <w:t>:</w:t>
+        <w:rPr>
+          <w:lang w:val="nl-NL"/>
+        </w:rPr>
+        <w:t>” om deze weer te openen:</w:t>
       </w:r>
     </w:p>
     <w:p>
@@ -741,240 +565,50 @@
       </w:r>
     </w:p>
     <w:p>
-      <w:r>
-        <w:t xml:space="preserve">Download </w:t>
+      <w:pPr>
+        <w:rPr>
+          <w:lang w:val="nl-NL"/>
+        </w:rPr>
+      </w:pPr>
+      <w:r>
+        <w:rPr>
+          <w:lang w:val="nl-NL"/>
+        </w:rPr>
+        <w:t xml:space="preserve">Download vervolgens ons EXCEL bestand waarin de gegevens van de gebruiker te vinden zijn. Open dit bestand. Je zal zien dat er steeds boven de gegevens </w:t>
+      </w:r>
+      <w:r>
+        <w:rPr>
+          <w:lang w:val="nl-NL"/>
+        </w:rPr>
+        <w:t>vermeld staat voor welke tabel het is. Klik vervolgens op de betreffende tabel en klik op “</w:t>
       </w:r>
       <w:proofErr w:type="spellStart"/>
       <w:r>
-        <w:t>vervolgens</w:t>
+        <w:rPr>
+          <w:lang w:val="nl-NL"/>
+        </w:rPr>
+        <w:t>Edit</w:t>
       </w:r>
       <w:proofErr w:type="spellEnd"/>
       <w:r>
-        <w:t xml:space="preserve"> </w:t>
+        <w:rPr>
+          <w:lang w:val="nl-NL"/>
+        </w:rPr>
+        <w:t xml:space="preserve"> Top 200 </w:t>
       </w:r>
       <w:proofErr w:type="spellStart"/>
       <w:r>
-        <w:t>ons</w:t>
+        <w:rPr>
+          <w:lang w:val="nl-NL"/>
+        </w:rPr>
+        <w:t>Rows</w:t>
       </w:r>
       <w:proofErr w:type="spellEnd"/>
       <w:r>
-        <w:t xml:space="preserve"> EXCEL </w:t>
-      </w:r>
-      <w:proofErr w:type="spellStart"/>
-      <w:r>
-        <w:t>bestand</w:t>
-      </w:r>
-      <w:proofErr w:type="spellEnd"/>
-      <w:r>
-        <w:t xml:space="preserve"> </w:t>
-      </w:r>
-      <w:proofErr w:type="spellStart"/>
-      <w:r>
-        <w:t>waarin</w:t>
-      </w:r>
-      <w:proofErr w:type="spellEnd"/>
-      <w:r>
-        <w:t xml:space="preserve"> de </w:t>
-      </w:r>
-      <w:proofErr w:type="spellStart"/>
-      <w:r>
-        <w:t>gegevens</w:t>
-      </w:r>
-      <w:proofErr w:type="spellEnd"/>
-      <w:r>
-        <w:t xml:space="preserve"> van de </w:t>
-      </w:r>
-      <w:proofErr w:type="spellStart"/>
-      <w:r>
-        <w:t>gebruiker</w:t>
-      </w:r>
-      <w:proofErr w:type="spellEnd"/>
-      <w:r>
-        <w:t xml:space="preserve"> </w:t>
-      </w:r>
-      <w:proofErr w:type="spellStart"/>
-      <w:r>
-        <w:t>te</w:t>
-      </w:r>
-      <w:proofErr w:type="spellEnd"/>
-      <w:r>
-        <w:t xml:space="preserve"> </w:t>
-      </w:r>
-      <w:proofErr w:type="spellStart"/>
-      <w:r>
-        <w:t>vinden</w:t>
-      </w:r>
-      <w:proofErr w:type="spellEnd"/>
-      <w:r>
-        <w:t xml:space="preserve"> </w:t>
-      </w:r>
-      <w:proofErr w:type="spellStart"/>
-      <w:r>
-        <w:t>zijn</w:t>
-      </w:r>
-      <w:proofErr w:type="spellEnd"/>
-      <w:r>
-        <w:t xml:space="preserve">. Open </w:t>
-      </w:r>
-      <w:proofErr w:type="spellStart"/>
-      <w:r>
-        <w:t>dit</w:t>
-      </w:r>
-      <w:proofErr w:type="spellEnd"/>
-      <w:r>
-        <w:t xml:space="preserve"> </w:t>
-      </w:r>
-      <w:proofErr w:type="spellStart"/>
-      <w:r>
-        <w:t>bestand</w:t>
-      </w:r>
-      <w:proofErr w:type="spellEnd"/>
-      <w:r>
-        <w:t xml:space="preserve">. </w:t>
-      </w:r>
-      <w:proofErr w:type="spellStart"/>
-      <w:r>
-        <w:t>Je</w:t>
-      </w:r>
-      <w:proofErr w:type="spellEnd"/>
-      <w:r>
-        <w:t xml:space="preserve"> </w:t>
-      </w:r>
-      <w:proofErr w:type="spellStart"/>
-      <w:r>
-        <w:t>zal</w:t>
-      </w:r>
-      <w:proofErr w:type="spellEnd"/>
-      <w:r>
-        <w:t xml:space="preserve"> </w:t>
-      </w:r>
-      <w:proofErr w:type="spellStart"/>
-      <w:r>
-        <w:t>zien</w:t>
-      </w:r>
-      <w:proofErr w:type="spellEnd"/>
-      <w:r>
-        <w:t xml:space="preserve"> </w:t>
-      </w:r>
-      <w:proofErr w:type="spellStart"/>
-      <w:r>
-        <w:t>dat</w:t>
-      </w:r>
-      <w:proofErr w:type="spellEnd"/>
-      <w:r>
-        <w:t xml:space="preserve"> </w:t>
-      </w:r>
-      <w:proofErr w:type="spellStart"/>
-      <w:r>
-        <w:t>er</w:t>
-      </w:r>
-      <w:proofErr w:type="spellEnd"/>
-      <w:r>
-        <w:t xml:space="preserve"> steeds </w:t>
-      </w:r>
-      <w:proofErr w:type="spellStart"/>
-      <w:r>
-        <w:t>boven</w:t>
-      </w:r>
-      <w:proofErr w:type="spellEnd"/>
-      <w:r>
-        <w:t xml:space="preserve"> de </w:t>
-      </w:r>
-      <w:proofErr w:type="spellStart"/>
-      <w:r>
-        <w:t>gegevens</w:t>
-      </w:r>
-      <w:proofErr w:type="spellEnd"/>
-      <w:r>
-        <w:t xml:space="preserve"> </w:t>
-      </w:r>
-      <w:proofErr w:type="spellStart"/>
-      <w:r>
-        <w:t>vermeld</w:t>
-      </w:r>
-      <w:proofErr w:type="spellEnd"/>
-      <w:r>
-        <w:t xml:space="preserve"> </w:t>
-      </w:r>
-      <w:proofErr w:type="spellStart"/>
-      <w:r>
-        <w:t>staat</w:t>
-      </w:r>
-      <w:proofErr w:type="spellEnd"/>
-      <w:r>
-        <w:t xml:space="preserve"> </w:t>
-      </w:r>
-      <w:proofErr w:type="spellStart"/>
-      <w:r>
-        <w:t>voor</w:t>
-      </w:r>
-      <w:proofErr w:type="spellEnd"/>
-      <w:r>
-        <w:t xml:space="preserve"> </w:t>
-      </w:r>
-      <w:proofErr w:type="spellStart"/>
-      <w:r>
-        <w:t>welke</w:t>
-      </w:r>
-      <w:proofErr w:type="spellEnd"/>
-      <w:r>
-        <w:t xml:space="preserve"> </w:t>
-      </w:r>
-      <w:proofErr w:type="spellStart"/>
-      <w:r>
-        <w:t>tabel</w:t>
-      </w:r>
-      <w:proofErr w:type="spellEnd"/>
-      <w:r>
-        <w:t xml:space="preserve"> het is. </w:t>
-      </w:r>
-      <w:proofErr w:type="spellStart"/>
-      <w:r>
-        <w:t>Klik</w:t>
-      </w:r>
-      <w:proofErr w:type="spellEnd"/>
-      <w:r>
-        <w:t xml:space="preserve"> </w:t>
-      </w:r>
-      <w:proofErr w:type="spellStart"/>
-      <w:r>
-        <w:t>vervolgens</w:t>
-      </w:r>
-      <w:proofErr w:type="spellEnd"/>
-      <w:r>
-        <w:t xml:space="preserve"> op de </w:t>
-      </w:r>
-      <w:proofErr w:type="spellStart"/>
-      <w:r>
-        <w:t>betreffende</w:t>
-      </w:r>
-      <w:proofErr w:type="spellEnd"/>
-      <w:r>
-        <w:t xml:space="preserve"> </w:t>
-      </w:r>
-      <w:proofErr w:type="spellStart"/>
-      <w:r>
-        <w:t>tabel</w:t>
-      </w:r>
-      <w:proofErr w:type="spellEnd"/>
-      <w:r>
-        <w:t xml:space="preserve"> </w:t>
-      </w:r>
-      <w:proofErr w:type="spellStart"/>
-      <w:r>
-        <w:t>en</w:t>
-      </w:r>
-      <w:proofErr w:type="spellEnd"/>
-      <w:r>
-        <w:t xml:space="preserve"> </w:t>
-      </w:r>
-      <w:proofErr w:type="spellStart"/>
-      <w:r>
-        <w:t>klik</w:t>
-      </w:r>
-      <w:proofErr w:type="spellEnd"/>
-      <w:r>
-        <w:t xml:space="preserve"> op “Edit Top 200 Rows”:</w:t>
+        <w:rPr>
+          <w:lang w:val="nl-NL"/>
+        </w:rPr>
+        <w:t>”:</w:t>
       </w:r>
     </w:p>
     <w:p>
@@ -1036,49 +670,17 @@
     <w:p/>
     <w:p/>
     <w:p>
-      <w:r>
+      <w:pPr>
+        <w:rPr>
+          <w:lang w:val="nl-NL"/>
+        </w:rPr>
+      </w:pPr>
+      <w:r>
+        <w:rPr>
+          <w:lang w:val="nl-NL"/>
+        </w:rPr>
         <w:lastRenderedPageBreak/>
-        <w:t xml:space="preserve">Het scherm wat </w:t>
-      </w:r>
-      <w:proofErr w:type="spellStart"/>
-      <w:r>
-        <w:t>je</w:t>
-      </w:r>
-      <w:proofErr w:type="spellEnd"/>
-      <w:r>
-        <w:t xml:space="preserve"> nu </w:t>
-      </w:r>
-      <w:proofErr w:type="spellStart"/>
-      <w:r>
-        <w:t>krijgt</w:t>
-      </w:r>
-      <w:proofErr w:type="spellEnd"/>
-      <w:r>
-        <w:t xml:space="preserve"> </w:t>
-      </w:r>
-      <w:proofErr w:type="spellStart"/>
-      <w:r>
-        <w:t>zal</w:t>
-      </w:r>
-      <w:proofErr w:type="spellEnd"/>
-      <w:r>
-        <w:t xml:space="preserve"> </w:t>
-      </w:r>
-      <w:proofErr w:type="spellStart"/>
-      <w:r>
-        <w:t>er</w:t>
-      </w:r>
-      <w:proofErr w:type="spellEnd"/>
-      <w:r>
-        <w:t xml:space="preserve"> zo </w:t>
-      </w:r>
-      <w:proofErr w:type="spellStart"/>
-      <w:r>
-        <w:t>uitzien</w:t>
-      </w:r>
-      <w:proofErr w:type="spellEnd"/>
-      <w:r>
-        <w:t>:</w:t>
+        <w:t>Het scherm wat je nu krijgt zal er zo uitzien:</w:t>
       </w:r>
     </w:p>
     <w:p>
@@ -1138,71 +740,10 @@
     </w:p>
     <w:p>
       <w:r>
-        <w:t xml:space="preserve">Het is </w:t>
-      </w:r>
-      <w:proofErr w:type="spellStart"/>
-      <w:r>
-        <w:t>een</w:t>
-      </w:r>
-      <w:proofErr w:type="spellEnd"/>
-      <w:r>
-        <w:t xml:space="preserve"> </w:t>
-      </w:r>
-      <w:proofErr w:type="spellStart"/>
-      <w:r>
-        <w:t>kaal</w:t>
-      </w:r>
-      <w:proofErr w:type="spellEnd"/>
-      <w:r>
-        <w:t xml:space="preserve"> </w:t>
-      </w:r>
-      <w:proofErr w:type="spellStart"/>
-      <w:r>
-        <w:t>bestand</w:t>
-      </w:r>
-      <w:proofErr w:type="spellEnd"/>
-      <w:r>
-        <w:t xml:space="preserve">, we </w:t>
-      </w:r>
-      <w:proofErr w:type="spellStart"/>
-      <w:r>
-        <w:t>gaan</w:t>
-      </w:r>
-      <w:proofErr w:type="spellEnd"/>
-      <w:r>
-        <w:t xml:space="preserve"> nu de </w:t>
-      </w:r>
-      <w:proofErr w:type="spellStart"/>
-      <w:r>
-        <w:t>gegevens</w:t>
-      </w:r>
-      <w:proofErr w:type="spellEnd"/>
-      <w:r>
-        <w:t xml:space="preserve"> </w:t>
-      </w:r>
-      <w:proofErr w:type="spellStart"/>
-      <w:r>
-        <w:t>uit</w:t>
-      </w:r>
-      <w:proofErr w:type="spellEnd"/>
-      <w:r>
-        <w:t xml:space="preserve"> het EXCEL </w:t>
-      </w:r>
-      <w:proofErr w:type="spellStart"/>
-      <w:r>
-        <w:t>bestand</w:t>
-      </w:r>
-      <w:proofErr w:type="spellEnd"/>
-      <w:r>
-        <w:t xml:space="preserve"> </w:t>
-      </w:r>
-      <w:proofErr w:type="spellStart"/>
-      <w:r>
-        <w:t>toevoegen</w:t>
-      </w:r>
-      <w:proofErr w:type="spellEnd"/>
-      <w:r>
-        <w:t xml:space="preserve">. </w:t>
+        <w:rPr>
+          <w:lang w:val="nl-NL"/>
+        </w:rPr>
+        <w:t xml:space="preserve">Het is een kaal bestand, we gaan nu de gegevens uit het EXCEL bestand toevoegen. </w:t>
       </w:r>
       <w:proofErr w:type="spellStart"/>
       <w:r>
@@ -1285,146 +826,35 @@
       </w:r>
     </w:p>
     <w:p>
-      <w:r>
-        <w:t xml:space="preserve">Op </w:t>
-      </w:r>
-      <w:proofErr w:type="spellStart"/>
-      <w:r>
-        <w:t>deze</w:t>
-      </w:r>
-      <w:proofErr w:type="spellEnd"/>
-      <w:r>
-        <w:t xml:space="preserve"> </w:t>
-      </w:r>
-      <w:proofErr w:type="spellStart"/>
-      <w:r>
-        <w:t>manier</w:t>
-      </w:r>
-      <w:proofErr w:type="spellEnd"/>
-      <w:r>
-        <w:t xml:space="preserve"> </w:t>
-      </w:r>
-      <w:proofErr w:type="spellStart"/>
-      <w:r>
-        <w:t>selecteer</w:t>
-      </w:r>
-      <w:proofErr w:type="spellEnd"/>
-      <w:r>
-        <w:t xml:space="preserve"> </w:t>
-      </w:r>
-      <w:proofErr w:type="spellStart"/>
-      <w:r>
-        <w:t>je</w:t>
-      </w:r>
-      <w:proofErr w:type="spellEnd"/>
-      <w:r>
-        <w:t xml:space="preserve"> </w:t>
-      </w:r>
-      <w:proofErr w:type="spellStart"/>
-      <w:r>
-        <w:t>alle</w:t>
-      </w:r>
-      <w:proofErr w:type="spellEnd"/>
-      <w:r>
-        <w:t xml:space="preserve"> </w:t>
-      </w:r>
-      <w:proofErr w:type="spellStart"/>
-      <w:r>
-        <w:t>velden</w:t>
-      </w:r>
-      <w:proofErr w:type="spellEnd"/>
-      <w:r>
-        <w:t xml:space="preserve"> </w:t>
-      </w:r>
-      <w:proofErr w:type="spellStart"/>
-      <w:r>
-        <w:t>zodat</w:t>
-      </w:r>
-      <w:proofErr w:type="spellEnd"/>
-      <w:r>
-        <w:t xml:space="preserve"> </w:t>
-      </w:r>
-      <w:proofErr w:type="spellStart"/>
-      <w:r>
-        <w:t>je</w:t>
-      </w:r>
-      <w:proofErr w:type="spellEnd"/>
-      <w:r>
-        <w:t xml:space="preserve"> de </w:t>
-      </w:r>
-      <w:proofErr w:type="spellStart"/>
-      <w:r>
-        <w:t>gegevens</w:t>
-      </w:r>
-      <w:proofErr w:type="spellEnd"/>
-      <w:r>
-        <w:t xml:space="preserve"> </w:t>
-      </w:r>
-      <w:proofErr w:type="spellStart"/>
-      <w:r>
-        <w:t>sneller</w:t>
-      </w:r>
-      <w:proofErr w:type="spellEnd"/>
-      <w:r>
-        <w:t xml:space="preserve"> </w:t>
-      </w:r>
-      <w:proofErr w:type="spellStart"/>
-      <w:r>
-        <w:t>kan</w:t>
-      </w:r>
-      <w:proofErr w:type="spellEnd"/>
-      <w:r>
-        <w:t xml:space="preserve"> </w:t>
-      </w:r>
-      <w:proofErr w:type="spellStart"/>
-      <w:r>
-        <w:t>invoeren</w:t>
-      </w:r>
-      <w:proofErr w:type="spellEnd"/>
-      <w:r>
-        <w:t xml:space="preserve">. </w:t>
-      </w:r>
-    </w:p>
-    <w:p>
-      <w:proofErr w:type="spellStart"/>
-      <w:r>
-        <w:t>Kopieer</w:t>
-      </w:r>
-      <w:proofErr w:type="spellEnd"/>
-      <w:r>
-        <w:t xml:space="preserve"> de </w:t>
-      </w:r>
-      <w:proofErr w:type="spellStart"/>
-      <w:r>
-        <w:t>desbetreffende</w:t>
-      </w:r>
-      <w:proofErr w:type="spellEnd"/>
-      <w:r>
-        <w:t xml:space="preserve"> </w:t>
-      </w:r>
-      <w:proofErr w:type="spellStart"/>
-      <w:r>
-        <w:t>gegevens</w:t>
-      </w:r>
-      <w:proofErr w:type="spellEnd"/>
-      <w:r>
-        <w:t xml:space="preserve"> </w:t>
-      </w:r>
-      <w:proofErr w:type="spellStart"/>
-      <w:r>
-        <w:t>uit</w:t>
-      </w:r>
-      <w:proofErr w:type="spellEnd"/>
-      <w:r>
-        <w:t xml:space="preserve"> het EXCEL </w:t>
-      </w:r>
-      <w:proofErr w:type="spellStart"/>
-      <w:r>
-        <w:t>bestand</w:t>
-      </w:r>
-      <w:proofErr w:type="spellEnd"/>
-      <w:r>
-        <w:t>:</w:t>
+      <w:pPr>
+        <w:rPr>
+          <w:lang w:val="nl-NL"/>
+        </w:rPr>
+      </w:pPr>
+      <w:r>
+        <w:rPr>
+          <w:lang w:val="nl-NL"/>
+        </w:rPr>
+        <w:t xml:space="preserve">Op deze manier selecteer je alle velden zodat je de gegevens sneller kan invoeren. </w:t>
+      </w:r>
+    </w:p>
+    <w:p>
+      <w:pPr>
+        <w:rPr>
+          <w:lang w:val="nl-NL"/>
+        </w:rPr>
+      </w:pPr>
+      <w:r>
+        <w:rPr>
+          <w:lang w:val="nl-NL"/>
+        </w:rPr>
+        <w:t xml:space="preserve">Kopieer de desbetreffende </w:t>
+      </w:r>
+      <w:r>
+        <w:rPr>
+          <w:lang w:val="nl-NL"/>
+        </w:rPr>
+        <w:t>gegevens uit het EXCEL bestand:</w:t>
       </w:r>
     </w:p>
     <w:p>
@@ -1483,37 +913,16 @@
       </w:r>
     </w:p>
     <w:p>
-      <w:proofErr w:type="spellStart"/>
-      <w:r>
-        <w:t>En</w:t>
-      </w:r>
-      <w:proofErr w:type="spellEnd"/>
-      <w:r>
-        <w:t xml:space="preserve"> </w:t>
-      </w:r>
-      <w:proofErr w:type="spellStart"/>
-      <w:r>
-        <w:t>plak</w:t>
-      </w:r>
-      <w:proofErr w:type="spellEnd"/>
-      <w:r>
-        <w:t xml:space="preserve"> </w:t>
-      </w:r>
-      <w:proofErr w:type="spellStart"/>
-      <w:r>
-        <w:t>ze</w:t>
-      </w:r>
-      <w:proofErr w:type="spellEnd"/>
-      <w:r>
-        <w:t xml:space="preserve"> in het SQL </w:t>
-      </w:r>
-      <w:proofErr w:type="spellStart"/>
-      <w:r>
-        <w:t>venster</w:t>
-      </w:r>
-      <w:proofErr w:type="spellEnd"/>
-      <w:r>
-        <w:t>:</w:t>
+      <w:pPr>
+        <w:rPr>
+          <w:lang w:val="nl-NL"/>
+        </w:rPr>
+      </w:pPr>
+      <w:r>
+        <w:rPr>
+          <w:lang w:val="nl-NL"/>
+        </w:rPr>
+        <w:t>En plak ze in het SQL venster:</w:t>
       </w:r>
     </w:p>
     <w:p>
@@ -1630,10 +1039,10 @@
                   <v:path o:extrusionok="f" gradientshapeok="t" o:connecttype="rect"/>
                   <o:lock v:ext="edit" aspectratio="t"/>
                 </v:shapetype>
-                <v:shape id="_x0000_i1034" type="#_x0000_t75" style="width:468pt;height:113.25pt" o:ole="">
+                <v:shape id="_x0000_i1025" type="#_x0000_t75" style="width:468pt;height:113.25pt" o:ole="">
                   <v:imagedata r:id="rId15" o:title=""/>
                 </v:shape>
-                <o:OLEObject Type="Embed" ProgID="PBrush" ShapeID="_x0000_i1034" DrawAspect="Content" ObjectID="_1576406968" r:id="rId16"/>
+                <o:OLEObject Type="Embed" ProgID="PBrush" ShapeID="_x0000_i1025" DrawAspect="Content" ObjectID="_1577520270" r:id="rId16"/>
               </w:object>
             </w:r>
           </w:p>
@@ -1891,210 +1300,43 @@
       </w:tr>
     </w:tbl>
     <w:p>
-      <w:r>
-        <w:t xml:space="preserve">Doe </w:t>
+      <w:pPr>
+        <w:rPr>
+          <w:lang w:val="nl-NL"/>
+        </w:rPr>
+      </w:pPr>
+      <w:r>
+        <w:rPr>
+          <w:lang w:val="nl-NL"/>
+        </w:rPr>
+        <w:t>Doe dit met de correct gegevens bij elke tabel.</w:t>
+      </w:r>
+    </w:p>
+    <w:p>
+      <w:pPr>
+        <w:rPr>
+          <w:lang w:val="nl-NL"/>
+        </w:rPr>
+      </w:pPr>
+      <w:r>
+        <w:rPr>
+          <w:lang w:val="nl-NL"/>
+        </w:rPr>
+        <w:t xml:space="preserve">Als je dit hebt gedaan moeten alleen nog de relaties vastgelegd worden. Ga naar de map ‘Database </w:t>
       </w:r>
       <w:proofErr w:type="spellStart"/>
       <w:r>
-        <w:t>dit</w:t>
+        <w:rPr>
+          <w:lang w:val="nl-NL"/>
+        </w:rPr>
+        <w:t>Diagrams</w:t>
       </w:r>
       <w:proofErr w:type="spellEnd"/>
       <w:r>
-        <w:t xml:space="preserve"> met de correct </w:t>
-      </w:r>
-      <w:proofErr w:type="spellStart"/>
-      <w:r>
-        <w:t>gegevens</w:t>
-      </w:r>
-      <w:proofErr w:type="spellEnd"/>
-      <w:r>
-        <w:t xml:space="preserve"> </w:t>
-      </w:r>
-      <w:proofErr w:type="spellStart"/>
-      <w:r>
-        <w:t>bij</w:t>
-      </w:r>
-      <w:proofErr w:type="spellEnd"/>
-      <w:r>
-        <w:t xml:space="preserve"> </w:t>
-      </w:r>
-      <w:proofErr w:type="spellStart"/>
-      <w:r>
-        <w:t>elke</w:t>
-      </w:r>
-      <w:proofErr w:type="spellEnd"/>
-      <w:r>
-        <w:t xml:space="preserve"> </w:t>
-      </w:r>
-      <w:proofErr w:type="spellStart"/>
-      <w:r>
-        <w:t>tabel</w:t>
-      </w:r>
-      <w:proofErr w:type="spellEnd"/>
-      <w:r>
-        <w:t>.</w:t>
-      </w:r>
-    </w:p>
-    <w:p>
-      <w:proofErr w:type="spellStart"/>
-      <w:r>
-        <w:t>Als</w:t>
-      </w:r>
-      <w:proofErr w:type="spellEnd"/>
-      <w:r>
-        <w:t xml:space="preserve"> </w:t>
-      </w:r>
-      <w:proofErr w:type="spellStart"/>
-      <w:r>
-        <w:t>je</w:t>
-      </w:r>
-      <w:proofErr w:type="spellEnd"/>
-      <w:r>
-        <w:t xml:space="preserve"> </w:t>
-      </w:r>
-      <w:proofErr w:type="spellStart"/>
-      <w:r>
-        <w:t>dit</w:t>
-      </w:r>
-      <w:proofErr w:type="spellEnd"/>
-      <w:r>
-        <w:t xml:space="preserve"> </w:t>
-      </w:r>
-      <w:proofErr w:type="spellStart"/>
-      <w:r>
-        <w:t>hebt</w:t>
-      </w:r>
-      <w:proofErr w:type="spellEnd"/>
-      <w:r>
-        <w:t xml:space="preserve"> </w:t>
-      </w:r>
-      <w:proofErr w:type="spellStart"/>
-      <w:r>
-        <w:t>gedaan</w:t>
-      </w:r>
-      <w:proofErr w:type="spellEnd"/>
-      <w:r>
-        <w:t xml:space="preserve"> </w:t>
-      </w:r>
-      <w:proofErr w:type="spellStart"/>
-      <w:r>
-        <w:t>moeten</w:t>
-      </w:r>
-      <w:proofErr w:type="spellEnd"/>
-      <w:r>
-        <w:t xml:space="preserve"> </w:t>
-      </w:r>
-      <w:proofErr w:type="spellStart"/>
-      <w:r>
-        <w:t>alleen</w:t>
-      </w:r>
-      <w:proofErr w:type="spellEnd"/>
-      <w:r>
-        <w:t xml:space="preserve"> </w:t>
-      </w:r>
-      <w:proofErr w:type="spellStart"/>
-      <w:r>
-        <w:t>nog</w:t>
-      </w:r>
-      <w:proofErr w:type="spellEnd"/>
-      <w:r>
-        <w:t xml:space="preserve"> de </w:t>
-      </w:r>
-      <w:proofErr w:type="spellStart"/>
-      <w:r>
-        <w:t>relaties</w:t>
-      </w:r>
-      <w:proofErr w:type="spellEnd"/>
-      <w:r>
-        <w:t xml:space="preserve"> </w:t>
-      </w:r>
-      <w:proofErr w:type="spellStart"/>
-      <w:r>
-        <w:t>vastgelegd</w:t>
-      </w:r>
-      <w:proofErr w:type="spellEnd"/>
-      <w:r>
-        <w:t xml:space="preserve"> </w:t>
-      </w:r>
-      <w:proofErr w:type="spellStart"/>
-      <w:r>
-        <w:t>worden</w:t>
-      </w:r>
-      <w:proofErr w:type="spellEnd"/>
-      <w:r>
-        <w:t xml:space="preserve">. Ga </w:t>
-      </w:r>
-      <w:proofErr w:type="spellStart"/>
-      <w:r>
-        <w:t>naar</w:t>
-      </w:r>
-      <w:proofErr w:type="spellEnd"/>
-      <w:r>
-        <w:t xml:space="preserve"> de map ‘Database Diagrams’ </w:t>
-      </w:r>
-      <w:proofErr w:type="spellStart"/>
-      <w:r>
-        <w:t>binnen</w:t>
-      </w:r>
-      <w:proofErr w:type="spellEnd"/>
-      <w:r>
-        <w:t xml:space="preserve"> </w:t>
-      </w:r>
-      <w:proofErr w:type="spellStart"/>
-      <w:r>
-        <w:t>je</w:t>
-      </w:r>
-      <w:proofErr w:type="spellEnd"/>
-      <w:r>
-        <w:t xml:space="preserve"> database. </w:t>
-      </w:r>
-      <w:proofErr w:type="spellStart"/>
-      <w:r>
-        <w:t>Druk</w:t>
-      </w:r>
-      <w:proofErr w:type="spellEnd"/>
-      <w:r>
-        <w:t xml:space="preserve"> met </w:t>
-      </w:r>
-      <w:proofErr w:type="spellStart"/>
-      <w:r>
-        <w:t>je</w:t>
-      </w:r>
-      <w:proofErr w:type="spellEnd"/>
-      <w:r>
-        <w:t xml:space="preserve"> </w:t>
-      </w:r>
-      <w:proofErr w:type="spellStart"/>
-      <w:r>
-        <w:t>rechtermuisknop</w:t>
-      </w:r>
-      <w:proofErr w:type="spellEnd"/>
-      <w:r>
-        <w:t xml:space="preserve"> </w:t>
-      </w:r>
-      <w:proofErr w:type="spellStart"/>
-      <w:r>
-        <w:t>erop</w:t>
-      </w:r>
-      <w:proofErr w:type="spellEnd"/>
-      <w:r>
-        <w:t xml:space="preserve"> </w:t>
-      </w:r>
-      <w:proofErr w:type="spellStart"/>
-      <w:r>
-        <w:t>en</w:t>
-      </w:r>
-      <w:proofErr w:type="spellEnd"/>
-      <w:r>
-        <w:t xml:space="preserve"> </w:t>
-      </w:r>
-      <w:proofErr w:type="spellStart"/>
-      <w:r>
-        <w:t>klik</w:t>
-      </w:r>
-      <w:proofErr w:type="spellEnd"/>
-      <w:r>
-        <w:t xml:space="preserve"> op ‘New Database Diagram’:</w:t>
+        <w:rPr>
+          <w:lang w:val="nl-NL"/>
+        </w:rPr>
+        <w:t>’ binnen je database. Druk met je rechtermuisknop erop en klik op ‘New Database Diagram’:</w:t>
       </w:r>
     </w:p>
     <w:p>
@@ -2153,53 +1395,16 @@
       </w:r>
     </w:p>
     <w:p>
-      <w:proofErr w:type="spellStart"/>
-      <w:r>
-        <w:t>Je</w:t>
-      </w:r>
-      <w:proofErr w:type="spellEnd"/>
-      <w:r>
-        <w:t xml:space="preserve"> </w:t>
-      </w:r>
-      <w:proofErr w:type="spellStart"/>
-      <w:r>
-        <w:t>krijgt</w:t>
-      </w:r>
-      <w:proofErr w:type="spellEnd"/>
-      <w:r>
-        <w:t xml:space="preserve"> nu </w:t>
-      </w:r>
-      <w:proofErr w:type="spellStart"/>
-      <w:r>
-        <w:t>een</w:t>
-      </w:r>
-      <w:proofErr w:type="spellEnd"/>
-      <w:r>
-        <w:t xml:space="preserve"> </w:t>
-      </w:r>
-      <w:proofErr w:type="spellStart"/>
-      <w:r>
-        <w:t>venster</w:t>
-      </w:r>
-      <w:proofErr w:type="spellEnd"/>
-      <w:r>
-        <w:t xml:space="preserve"> </w:t>
-      </w:r>
-      <w:proofErr w:type="spellStart"/>
-      <w:r>
-        <w:t>zoals</w:t>
-      </w:r>
-      <w:proofErr w:type="spellEnd"/>
-      <w:r>
-        <w:t xml:space="preserve"> </w:t>
-      </w:r>
-      <w:proofErr w:type="spellStart"/>
-      <w:r>
-        <w:t>dit</w:t>
-      </w:r>
-      <w:proofErr w:type="spellEnd"/>
-      <w:r>
-        <w:t>:</w:t>
+      <w:pPr>
+        <w:rPr>
+          <w:lang w:val="nl-NL"/>
+        </w:rPr>
+      </w:pPr>
+      <w:r>
+        <w:rPr>
+          <w:lang w:val="nl-NL"/>
+        </w:rPr>
+        <w:t>Je krijgt nu een venster zoals dit:</w:t>
       </w:r>
       <w:r>
         <w:rPr>
@@ -2256,181 +1461,11 @@
       </w:r>
     </w:p>
     <w:p>
-      <w:proofErr w:type="spellStart"/>
-      <w:r>
-        <w:t>Alleen</w:t>
-      </w:r>
-      <w:proofErr w:type="spellEnd"/>
-      <w:r>
-        <w:t xml:space="preserve"> </w:t>
-      </w:r>
-      <w:proofErr w:type="spellStart"/>
-      <w:r>
-        <w:t>dan</w:t>
-      </w:r>
-      <w:proofErr w:type="spellEnd"/>
-      <w:r>
-        <w:t xml:space="preserve"> </w:t>
-      </w:r>
-      <w:proofErr w:type="spellStart"/>
-      <w:r>
-        <w:t>zal</w:t>
-      </w:r>
-      <w:proofErr w:type="spellEnd"/>
-      <w:r>
-        <w:t xml:space="preserve"> </w:t>
-      </w:r>
-      <w:proofErr w:type="spellStart"/>
-      <w:r>
-        <w:t>er</w:t>
-      </w:r>
-      <w:proofErr w:type="spellEnd"/>
-      <w:r>
-        <w:t xml:space="preserve"> </w:t>
-      </w:r>
-      <w:proofErr w:type="spellStart"/>
-      <w:r>
-        <w:t>bij</w:t>
-      </w:r>
-      <w:proofErr w:type="spellEnd"/>
-      <w:r>
-        <w:t xml:space="preserve"> </w:t>
-      </w:r>
-      <w:proofErr w:type="spellStart"/>
-      <w:r>
-        <w:t>jou</w:t>
-      </w:r>
-      <w:proofErr w:type="spellEnd"/>
-      <w:r>
-        <w:t xml:space="preserve"> </w:t>
-      </w:r>
-      <w:proofErr w:type="spellStart"/>
-      <w:r>
-        <w:t>alleen</w:t>
-      </w:r>
-      <w:proofErr w:type="spellEnd"/>
-      <w:r>
-        <w:t xml:space="preserve"> 1 </w:t>
-      </w:r>
-      <w:proofErr w:type="spellStart"/>
-      <w:r>
-        <w:t>tabel</w:t>
-      </w:r>
-      <w:proofErr w:type="spellEnd"/>
-      <w:r>
-        <w:t xml:space="preserve"> </w:t>
-      </w:r>
-      <w:proofErr w:type="spellStart"/>
-      <w:r>
-        <w:t>geselecteerd</w:t>
-      </w:r>
-      <w:proofErr w:type="spellEnd"/>
-      <w:r>
-        <w:t xml:space="preserve"> </w:t>
-      </w:r>
-      <w:proofErr w:type="spellStart"/>
-      <w:r>
-        <w:t>zijn</w:t>
-      </w:r>
-      <w:proofErr w:type="spellEnd"/>
-      <w:r>
-        <w:t xml:space="preserve">. Om </w:t>
-      </w:r>
-      <w:proofErr w:type="spellStart"/>
-      <w:r>
-        <w:t>alle</w:t>
-      </w:r>
-      <w:proofErr w:type="spellEnd"/>
-      <w:r>
-        <w:t xml:space="preserve"> </w:t>
-      </w:r>
-      <w:proofErr w:type="spellStart"/>
-      <w:r>
-        <w:t>tabellen</w:t>
-      </w:r>
-      <w:proofErr w:type="spellEnd"/>
-      <w:r>
-        <w:t xml:space="preserve"> </w:t>
-      </w:r>
-      <w:proofErr w:type="spellStart"/>
-      <w:r>
-        <w:t>te</w:t>
-      </w:r>
-      <w:proofErr w:type="spellEnd"/>
-      <w:r>
-        <w:t xml:space="preserve"> </w:t>
-      </w:r>
-      <w:proofErr w:type="spellStart"/>
-      <w:r>
-        <w:t>selecteren</w:t>
-      </w:r>
-      <w:proofErr w:type="spellEnd"/>
-      <w:r>
-        <w:t xml:space="preserve"> </w:t>
-      </w:r>
-      <w:proofErr w:type="spellStart"/>
-      <w:r>
-        <w:t>moet</w:t>
-      </w:r>
-      <w:proofErr w:type="spellEnd"/>
-      <w:r>
-        <w:t xml:space="preserve"> </w:t>
-      </w:r>
-      <w:proofErr w:type="spellStart"/>
-      <w:r>
-        <w:t>je</w:t>
-      </w:r>
-      <w:proofErr w:type="spellEnd"/>
-      <w:r>
-        <w:t xml:space="preserve"> CTRL </w:t>
-      </w:r>
-      <w:proofErr w:type="spellStart"/>
-      <w:r>
-        <w:t>ingedrukt</w:t>
-      </w:r>
-      <w:proofErr w:type="spellEnd"/>
-      <w:r>
-        <w:t xml:space="preserve"> </w:t>
-      </w:r>
-      <w:proofErr w:type="spellStart"/>
-      <w:r>
-        <w:t>houden</w:t>
-      </w:r>
-      <w:proofErr w:type="spellEnd"/>
-      <w:r>
-        <w:t xml:space="preserve"> </w:t>
-      </w:r>
-      <w:proofErr w:type="spellStart"/>
-      <w:r>
-        <w:t>en</w:t>
-      </w:r>
-      <w:proofErr w:type="spellEnd"/>
-      <w:r>
-        <w:t xml:space="preserve"> </w:t>
-      </w:r>
-      <w:proofErr w:type="spellStart"/>
-      <w:r>
-        <w:t>vervolgens</w:t>
-      </w:r>
-      <w:proofErr w:type="spellEnd"/>
-      <w:r>
-        <w:t xml:space="preserve"> </w:t>
-      </w:r>
-      <w:proofErr w:type="spellStart"/>
-      <w:r>
-        <w:t>alles</w:t>
-      </w:r>
-      <w:proofErr w:type="spellEnd"/>
-      <w:r>
-        <w:t xml:space="preserve"> </w:t>
-      </w:r>
-      <w:proofErr w:type="spellStart"/>
-      <w:r>
-        <w:t>aanklikken</w:t>
-      </w:r>
-      <w:proofErr w:type="spellEnd"/>
-      <w:r>
-        <w:t xml:space="preserve">. </w:t>
+      <w:r>
+        <w:rPr>
+          <w:lang w:val="nl-NL"/>
+        </w:rPr>
+        <w:t xml:space="preserve">Alleen dan zal er bij jou alleen 1 tabel geselecteerd zijn. Om alle tabellen te selecteren moet je CTRL ingedrukt houden en vervolgens alles aanklikken. </w:t>
       </w:r>
       <w:proofErr w:type="spellStart"/>
       <w:r>
@@ -2506,59 +1541,17 @@
       </w:r>
     </w:p>
     <w:p>
-      <w:r>
-        <w:t xml:space="preserve">De </w:t>
-      </w:r>
-      <w:proofErr w:type="spellStart"/>
-      <w:r>
-        <w:t>relaties</w:t>
-      </w:r>
-      <w:proofErr w:type="spellEnd"/>
-      <w:r>
-        <w:t xml:space="preserve"> </w:t>
-      </w:r>
-      <w:proofErr w:type="spellStart"/>
-      <w:r>
-        <w:t>zijn</w:t>
-      </w:r>
-      <w:proofErr w:type="spellEnd"/>
-      <w:r>
-        <w:t xml:space="preserve"> nu </w:t>
-      </w:r>
-      <w:proofErr w:type="spellStart"/>
-      <w:r>
-        <w:t>ook</w:t>
-      </w:r>
-      <w:proofErr w:type="spellEnd"/>
-      <w:r>
-        <w:t xml:space="preserve"> </w:t>
-      </w:r>
-      <w:proofErr w:type="spellStart"/>
-      <w:r>
-        <w:t>netjes</w:t>
-      </w:r>
-      <w:proofErr w:type="spellEnd"/>
-      <w:r>
-        <w:t xml:space="preserve"> </w:t>
-      </w:r>
-      <w:proofErr w:type="spellStart"/>
-      <w:r>
-        <w:t>vastgelegd</w:t>
-      </w:r>
-      <w:proofErr w:type="spellEnd"/>
-      <w:r>
-        <w:t xml:space="preserve"> </w:t>
-      </w:r>
-      <w:proofErr w:type="spellStart"/>
-      <w:r>
-        <w:t>en</w:t>
-      </w:r>
-      <w:proofErr w:type="spellEnd"/>
-      <w:r>
-        <w:t xml:space="preserve"> de database werkt!</w:t>
-      </w:r>
-      <w:bookmarkStart w:id="0" w:name="_GoBack"/>
-      <w:bookmarkEnd w:id="0"/>
+      <w:pPr>
+        <w:rPr>
+          <w:lang w:val="nl-NL"/>
+        </w:rPr>
+      </w:pPr>
+      <w:r>
+        <w:rPr>
+          <w:lang w:val="nl-NL"/>
+        </w:rPr>
+        <w:t>De relaties zijn nu ook netjes vastgelegd en de database werkt!</w:t>
+      </w:r>
     </w:p>
     <w:sectPr>
       <w:pgSz w:w="12240" w:h="15840"/>
@@ -2964,17 +1957,17 @@
     <w:lsdException w:name="Hashtag" w:semiHidden="1" w:unhideWhenUsed="1"/>
     <w:lsdException w:name="Unresolved Mention" w:semiHidden="1" w:unhideWhenUsed="1"/>
   </w:latentStyles>
-  <w:style w:type="paragraph" w:default="1" w:styleId="Normal">
+  <w:style w:type="paragraph" w:default="1" w:styleId="Standaard">
     <w:name w:val="Normal"/>
     <w:qFormat/>
   </w:style>
-  <w:style w:type="character" w:default="1" w:styleId="DefaultParagraphFont">
+  <w:style w:type="character" w:default="1" w:styleId="Standaardalinea-lettertype">
     <w:name w:val="Default Paragraph Font"/>
     <w:uiPriority w:val="1"/>
     <w:semiHidden/>
     <w:unhideWhenUsed/>
   </w:style>
-  <w:style w:type="table" w:default="1" w:styleId="TableNormal">
+  <w:style w:type="table" w:default="1" w:styleId="Standaardtabel">
     <w:name w:val="Normal Table"/>
     <w:uiPriority w:val="99"/>
     <w:semiHidden/>
@@ -2989,11 +1982,61 @@
       </w:tblCellMar>
     </w:tblPr>
   </w:style>
-  <w:style w:type="numbering" w:default="1" w:styleId="NoList">
+  <w:style w:type="numbering" w:default="1" w:styleId="Geenlijst">
     <w:name w:val="No List"/>
     <w:uiPriority w:val="99"/>
     <w:semiHidden/>
     <w:unhideWhenUsed/>
+  </w:style>
+  <w:style w:type="paragraph" w:styleId="HTML-voorafopgemaakt">
+    <w:name w:val="HTML Preformatted"/>
+    <w:basedOn w:val="Standaard"/>
+    <w:link w:val="HTML-voorafopgemaaktChar"/>
+    <w:uiPriority w:val="99"/>
+    <w:semiHidden/>
+    <w:unhideWhenUsed/>
+    <w:rsid w:val="00CD21DE"/>
+    <w:pPr>
+      <w:tabs>
+        <w:tab w:val="left" w:pos="916"/>
+        <w:tab w:val="left" w:pos="1832"/>
+        <w:tab w:val="left" w:pos="2748"/>
+        <w:tab w:val="left" w:pos="3664"/>
+        <w:tab w:val="left" w:pos="4580"/>
+        <w:tab w:val="left" w:pos="5496"/>
+        <w:tab w:val="left" w:pos="6412"/>
+        <w:tab w:val="left" w:pos="7328"/>
+        <w:tab w:val="left" w:pos="8244"/>
+        <w:tab w:val="left" w:pos="9160"/>
+        <w:tab w:val="left" w:pos="10076"/>
+        <w:tab w:val="left" w:pos="10992"/>
+        <w:tab w:val="left" w:pos="11908"/>
+        <w:tab w:val="left" w:pos="12824"/>
+        <w:tab w:val="left" w:pos="13740"/>
+        <w:tab w:val="left" w:pos="14656"/>
+      </w:tabs>
+      <w:spacing w:after="0" w:line="240" w:lineRule="auto"/>
+    </w:pPr>
+    <w:rPr>
+      <w:rFonts w:ascii="Courier New" w:eastAsia="Times New Roman" w:hAnsi="Courier New" w:cs="Courier New"/>
+      <w:sz w:val="20"/>
+      <w:szCs w:val="20"/>
+      <w:lang w:val="nl-NL" w:eastAsia="nl-NL"/>
+    </w:rPr>
+  </w:style>
+  <w:style w:type="character" w:customStyle="1" w:styleId="HTML-voorafopgemaaktChar">
+    <w:name w:val="HTML - vooraf opgemaakt Char"/>
+    <w:basedOn w:val="Standaardalinea-lettertype"/>
+    <w:link w:val="HTML-voorafopgemaakt"/>
+    <w:uiPriority w:val="99"/>
+    <w:semiHidden/>
+    <w:rsid w:val="00CD21DE"/>
+    <w:rPr>
+      <w:rFonts w:ascii="Courier New" w:eastAsia="Times New Roman" w:hAnsi="Courier New" w:cs="Courier New"/>
+      <w:sz w:val="20"/>
+      <w:szCs w:val="20"/>
+      <w:lang w:val="nl-NL" w:eastAsia="nl-NL"/>
+    </w:rPr>
   </w:style>
 </w:styles>
 </file>

</xml_diff>